<commit_message>
update de la db
</commit_message>
<xml_diff>
--- a/sql/schema_db.docx
+++ b/sql/schema_db.docx
@@ -9,129 +9,15 @@
           <w:noProof/>
         </w:rPr>
         <mc:AlternateContent>
-          <mc:Choice Requires="wps">
-            <w:drawing>
-              <wp:anchor distT="45720" distB="45720" distL="114300" distR="114300" simplePos="0" relativeHeight="251660288" behindDoc="0" locked="0" layoutInCell="1" allowOverlap="1" wp14:anchorId="74691AEB" wp14:editId="5873C4D2">
-                <wp:simplePos x="0" y="0"/>
-                <wp:positionH relativeFrom="margin">
-                  <wp:align>left</wp:align>
-                </wp:positionH>
-                <wp:positionV relativeFrom="paragraph">
-                  <wp:posOffset>0</wp:posOffset>
-                </wp:positionV>
-                <wp:extent cx="5561965" cy="457200"/>
-                <wp:effectExtent l="0" t="0" r="0" b="0"/>
-                <wp:wrapSquare wrapText="bothSides"/>
-                <wp:docPr id="217" name="Zone de texte 2"/>
-                <wp:cNvGraphicFramePr>
-                  <a:graphicFrameLocks xmlns:a="http://schemas.openxmlformats.org/drawingml/2006/main"/>
-                </wp:cNvGraphicFramePr>
-                <a:graphic xmlns:a="http://schemas.openxmlformats.org/drawingml/2006/main">
-                  <a:graphicData uri="http://schemas.microsoft.com/office/word/2010/wordprocessingShape">
-                    <wps:wsp>
-                      <wps:cNvSpPr txBox="1">
-                        <a:spLocks noChangeArrowheads="1"/>
-                      </wps:cNvSpPr>
-                      <wps:spPr bwMode="auto">
-                        <a:xfrm>
-                          <a:off x="0" y="0"/>
-                          <a:ext cx="5561965" cy="457200"/>
-                        </a:xfrm>
-                        <a:prstGeom prst="rect">
-                          <a:avLst/>
-                        </a:prstGeom>
-                        <a:noFill/>
-                        <a:ln w="9525">
-                          <a:noFill/>
-                          <a:miter lim="800000"/>
-                          <a:headEnd/>
-                          <a:tailEnd/>
-                        </a:ln>
-                      </wps:spPr>
-                      <wps:txbx>
-                        <w:txbxContent>
-                          <w:p>
-                            <w:pPr>
-                              <w:rPr>
-                                <w:rFonts w:ascii="Bebas Neue" w:hAnsi="Bebas Neue"/>
-                                <w:sz w:val="48"/>
-                                <w:szCs w:val="48"/>
-                              </w:rPr>
-                            </w:pPr>
-                            <w:r>
-                              <w:rPr>
-                                <w:rFonts w:ascii="Bebas Neue" w:hAnsi="Bebas Neue"/>
-                                <w:sz w:val="48"/>
-                                <w:szCs w:val="48"/>
-                              </w:rPr>
-                              <w:t>Modèle entité-association de la base de données</w:t>
-                            </w:r>
-                          </w:p>
-                        </w:txbxContent>
-                      </wps:txbx>
-                      <wps:bodyPr rot="0" vert="horz" wrap="square" lIns="91440" tIns="45720" rIns="91440" bIns="45720" anchor="t" anchorCtr="0">
-                        <a:noAutofit/>
-                      </wps:bodyPr>
-                    </wps:wsp>
-                  </a:graphicData>
-                </a:graphic>
-                <wp14:sizeRelH relativeFrom="margin">
-                  <wp14:pctWidth>0</wp14:pctWidth>
-                </wp14:sizeRelH>
-                <wp14:sizeRelV relativeFrom="margin">
-                  <wp14:pctHeight>0</wp14:pctHeight>
-                </wp14:sizeRelV>
-              </wp:anchor>
-            </w:drawing>
-          </mc:Choice>
-          <mc:Fallback>
-            <w:pict>
-              <v:shapetype w14:anchorId="74691AEB" id="_x0000_t202" coordsize="21600,21600" o:spt="202" path="m,l,21600r21600,l21600,xe">
-                <v:stroke joinstyle="miter"/>
-                <v:path gradientshapeok="t" o:connecttype="rect"/>
-              </v:shapetype>
-              <v:shape id="Zone de texte 2" o:spid="_x0000_s1026" type="#_x0000_t202" style="position:absolute;margin-left:0;margin-top:0;width:437.95pt;height:36pt;z-index:251660288;visibility:visible;mso-wrap-style:square;mso-width-percent:0;mso-height-percent:0;mso-wrap-distance-left:9pt;mso-wrap-distance-top:3.6pt;mso-wrap-distance-right:9pt;mso-wrap-distance-bottom:3.6pt;mso-position-horizontal:left;mso-position-horizontal-relative:margin;mso-position-vertical:absolute;mso-position-vertical-relative:text;mso-width-percent:0;mso-height-percent:0;mso-width-relative:margin;mso-height-relative:margin;v-text-anchor:top" o:gfxdata="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" filled="f" stroked="f">
-                <v:textbox>
-                  <w:txbxContent>
-                    <w:p>
-                      <w:pPr>
-                        <w:rPr>
-                          <w:rFonts w:ascii="Bebas Neue" w:hAnsi="Bebas Neue"/>
-                          <w:sz w:val="48"/>
-                          <w:szCs w:val="48"/>
-                        </w:rPr>
-                      </w:pPr>
-                      <w:r>
-                        <w:rPr>
-                          <w:rFonts w:ascii="Bebas Neue" w:hAnsi="Bebas Neue"/>
-                          <w:sz w:val="48"/>
-                          <w:szCs w:val="48"/>
-                        </w:rPr>
-                        <w:t>Modèle entité-association de la base de données</w:t>
-                      </w:r>
-                    </w:p>
-                  </w:txbxContent>
-                </v:textbox>
-                <w10:wrap type="square" anchorx="margin"/>
-              </v:shape>
-            </w:pict>
-          </mc:Fallback>
-        </mc:AlternateContent>
-      </w:r>
-      <w:r>
-        <w:rPr>
-          <w:noProof/>
-        </w:rPr>
-        <mc:AlternateContent>
           <mc:Choice Requires="wpc">
             <w:drawing>
-              <wp:anchor distT="0" distB="0" distL="114300" distR="114300" simplePos="0" relativeHeight="251658240" behindDoc="1" locked="0" layoutInCell="1" allowOverlap="1" wp14:anchorId="43E1904E" wp14:editId="3C647451">
+              <wp:anchor distT="0" distB="0" distL="114300" distR="114300" simplePos="0" relativeHeight="251658240" behindDoc="1" locked="0" layoutInCell="1" allowOverlap="1" wp14:anchorId="43E1904E" wp14:editId="6E3D3F09">
                 <wp:simplePos x="0" y="0"/>
                 <wp:positionH relativeFrom="margin">
                   <wp:posOffset>264795</wp:posOffset>
                 </wp:positionH>
                 <wp:positionV relativeFrom="paragraph">
-                  <wp:posOffset>675220</wp:posOffset>
+                  <wp:posOffset>675005</wp:posOffset>
                 </wp:positionV>
                 <wp:extent cx="8324215" cy="5082540"/>
                 <wp:effectExtent l="0" t="0" r="38735" b="0"/>
@@ -161,12 +47,10 @@
                     <wp:lineTo x="6822" y="15382"/>
                     <wp:lineTo x="6525" y="15058"/>
                     <wp:lineTo x="5289" y="14249"/>
-                    <wp:lineTo x="12753" y="14249"/>
-                    <wp:lineTo x="21602" y="13520"/>
+                    <wp:lineTo x="7860" y="14249"/>
+                    <wp:lineTo x="21602" y="13196"/>
                     <wp:lineTo x="21651" y="9391"/>
-                    <wp:lineTo x="13297" y="9067"/>
-                    <wp:lineTo x="13396" y="8582"/>
-                    <wp:lineTo x="13099" y="8258"/>
+                    <wp:lineTo x="13396" y="8906"/>
                     <wp:lineTo x="11864" y="7772"/>
                     <wp:lineTo x="12210" y="7772"/>
                     <wp:lineTo x="12407" y="7205"/>
@@ -532,10 +416,10 @@
                         <wpg:cNvGrpSpPr/>
                         <wpg:grpSpPr>
                           <a:xfrm>
-                            <a:off x="3943859" y="1980101"/>
-                            <a:ext cx="1151890" cy="1346200"/>
+                            <a:off x="3943859" y="2075455"/>
+                            <a:ext cx="1151890" cy="1157776"/>
                             <a:chOff x="0" y="0"/>
-                            <a:chExt cx="1152000" cy="1346614"/>
+                            <a:chExt cx="1152000" cy="1158132"/>
                           </a:xfrm>
                           <a:noFill/>
                         </wpg:grpSpPr>
@@ -545,9 +429,9 @@
                           <wpg:grpSpPr>
                             <a:xfrm>
                               <a:off x="0" y="0"/>
-                              <a:ext cx="1152000" cy="1346614"/>
+                              <a:ext cx="1152000" cy="1158132"/>
                               <a:chOff x="0" y="0"/>
-                              <a:chExt cx="1152000" cy="1346614"/>
+                              <a:chExt cx="1152000" cy="1158132"/>
                             </a:xfrm>
                             <a:grpFill/>
                           </wpg:grpSpPr>
@@ -557,9 +441,9 @@
                             <wpg:grpSpPr>
                               <a:xfrm>
                                 <a:off x="0" y="0"/>
-                                <a:ext cx="1152000" cy="1346614"/>
+                                <a:ext cx="1152000" cy="1158132"/>
                                 <a:chOff x="0" y="0"/>
-                                <a:chExt cx="1152000" cy="1346614"/>
+                                <a:chExt cx="1152000" cy="1158132"/>
                               </a:xfrm>
                               <a:grpFill/>
                             </wpg:grpSpPr>
@@ -569,7 +453,7 @@
                               <wps:spPr>
                                 <a:xfrm>
                                   <a:off x="2362" y="0"/>
-                                  <a:ext cx="1149638" cy="1346614"/>
+                                  <a:ext cx="1149638" cy="1158132"/>
                                 </a:xfrm>
                                 <a:prstGeom prst="rect">
                                   <a:avLst/>
@@ -647,7 +531,7 @@
                             <wps:spPr bwMode="auto">
                               <a:xfrm>
                                 <a:off x="15583" y="346533"/>
-                                <a:ext cx="1105535" cy="914166"/>
+                                <a:ext cx="1105535" cy="768601"/>
                               </a:xfrm>
                               <a:prstGeom prst="rect">
                                 <a:avLst/>
@@ -688,18 +572,8 @@
                                       <w:sz w:val="20"/>
                                       <w:szCs w:val="20"/>
                                     </w:rPr>
-                                    <w:br/>
+                                    <w:t xml:space="preserve"> </w:t>
                                   </w:r>
-                                  <w:proofErr w:type="spellStart"/>
-                                  <w:r>
-                                    <w:rPr>
-                                      <w:rFonts w:ascii="Calibri" w:eastAsia="Calibri" w:hAnsi="Calibri"/>
-                                      <w:sz w:val="20"/>
-                                      <w:szCs w:val="20"/>
-                                    </w:rPr>
-                                    <w:t>IdentifiantLogin</w:t>
-                                  </w:r>
-                                  <w:proofErr w:type="spellEnd"/>
                                   <w:r>
                                     <w:rPr>
                                       <w:rFonts w:ascii="Calibri" w:eastAsia="Calibri" w:hAnsi="Calibri"/>
@@ -2019,7 +1893,7 @@
                         <wps:cNvSpPr/>
                         <wps:spPr>
                           <a:xfrm>
-                            <a:off x="5572408" y="2469664"/>
+                            <a:off x="5572408" y="2474742"/>
                             <a:ext cx="936000" cy="360000"/>
                           </a:xfrm>
                           <a:prstGeom prst="ellipse">
@@ -2084,9 +1958,9 @@
                           <a:endCxn id="22" idx="3"/>
                         </wps:cNvCnPr>
                         <wps:spPr>
-                          <a:xfrm flipH="1">
-                            <a:off x="5095749" y="2649664"/>
-                            <a:ext cx="476659" cy="3537"/>
+                          <a:xfrm flipH="1" flipV="1">
+                            <a:off x="5095749" y="2654343"/>
+                            <a:ext cx="476659" cy="399"/>
                           </a:xfrm>
                           <a:prstGeom prst="line">
                             <a:avLst/>
@@ -2121,8 +1995,8 @@
                         </wps:cNvCnPr>
                         <wps:spPr>
                           <a:xfrm>
-                            <a:off x="6508408" y="2649664"/>
-                            <a:ext cx="632112" cy="5501"/>
+                            <a:off x="6508408" y="2654742"/>
+                            <a:ext cx="632112" cy="423"/>
                           </a:xfrm>
                           <a:prstGeom prst="line">
                             <a:avLst/>
@@ -2249,7 +2123,7 @@
                         <wps:spPr>
                           <a:xfrm>
                             <a:off x="3159087" y="2258840"/>
-                            <a:ext cx="787134" cy="394361"/>
+                            <a:ext cx="787134" cy="395503"/>
                           </a:xfrm>
                           <a:prstGeom prst="line">
                             <a:avLst/>
@@ -2383,7 +2257,7 @@
                         <wps:spPr>
                           <a:xfrm flipH="1" flipV="1">
                             <a:off x="4519066" y="1519595"/>
-                            <a:ext cx="1919" cy="460506"/>
+                            <a:ext cx="1919" cy="555860"/>
                           </a:xfrm>
                           <a:prstGeom prst="line">
                             <a:avLst/>
@@ -3815,7 +3689,7 @@
           </mc:Choice>
           <mc:Fallback>
             <w:pict>
-              <v:group w14:anchorId="43E1904E" id="Zone de dessin 1" o:spid="_x0000_s1027" editas="canvas" style="position:absolute;margin-left:20.85pt;margin-top:53.15pt;width:655.45pt;height:400.2pt;z-index:-251658240;mso-position-horizontal-relative:margin;mso-width-relative:margin;mso-height-relative:margin" coordsize="83242,50825" o:gfxdata="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">
+              <v:group w14:anchorId="43E1904E" id="Zone de dessin 1" o:spid="_x0000_s1026" editas="canvas" style="position:absolute;margin-left:20.85pt;margin-top:53.15pt;width:655.45pt;height:400.2pt;z-index:-251658240;mso-position-horizontal-relative:margin;mso-width-relative:margin;mso-height-relative:margin" coordsize="83242,50825" o:gfxdata="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">
                 <v:shapetype id="_x0000_t75" coordsize="21600,21600" o:spt="75" o:preferrelative="t" path="m@4@5l@4@11@9@11@9@5xe" filled="f" stroked="f">
                   <v:stroke joinstyle="miter"/>
                   <v:formulas>
@@ -3835,19 +3709,23 @@
                   <v:path o:extrusionok="f" gradientshapeok="t" o:connecttype="rect"/>
                   <o:lock v:ext="edit" aspectratio="t"/>
                 </v:shapetype>
-                <v:shape id="_x0000_s1028" type="#_x0000_t75" style="position:absolute;width:83242;height:50825;visibility:visible;mso-wrap-style:square">
+                <v:shape id="_x0000_s1027" type="#_x0000_t75" style="position:absolute;width:83242;height:50825;visibility:visible;mso-wrap-style:square">
                   <v:fill o:detectmouseclick="t"/>
                   <v:path o:connecttype="none"/>
                 </v:shape>
-                <v:group id="Groupe 7" o:spid="_x0000_s1029" style="position:absolute;left:6361;top:9545;width:11520;height:13466" coordorigin="3694,2612" coordsize="11520,13466" o:gfxdata="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">
-                  <v:group id="Groupe 6" o:spid="_x0000_s1030" style="position:absolute;left:3694;top:2612;width:11520;height:13466" coordorigin="3694,2612" coordsize="11520,13466" o:gfxdata="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">
-                    <v:group id="Groupe 4" o:spid="_x0000_s1031" style="position:absolute;left:3694;top:2612;width:11520;height:13466" coordorigin="3694,2612" coordsize="11520,13466" o:gfxdata="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">
-                      <v:rect id="Rectangle 2" o:spid="_x0000_s1032" style="position:absolute;left:3717;top:2612;width:11497;height:13466;visibility:visible;mso-wrap-style:square;v-text-anchor:middle" o:gfxdata="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" filled="f" strokecolor="black [3213]" strokeweight="1.5pt"/>
-                      <v:line id="Connecteur droit 3" o:spid="_x0000_s1033" style="position:absolute;visibility:visible;mso-wrap-style:square" from="3694,5928" to="15214,5928" o:connectortype="straight" o:gfxdata="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" strokecolor="black [3213]" strokeweight="1.5pt">
+                <v:group id="Groupe 7" o:spid="_x0000_s1028" style="position:absolute;left:6361;top:9545;width:11520;height:13466" coordorigin="3694,2612" coordsize="11520,13466" o:gfxdata="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">
+                  <v:group id="Groupe 6" o:spid="_x0000_s1029" style="position:absolute;left:3694;top:2612;width:11520;height:13466" coordorigin="3694,2612" coordsize="11520,13466" o:gfxdata="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">
+                    <v:group id="Groupe 4" o:spid="_x0000_s1030" style="position:absolute;left:3694;top:2612;width:11520;height:13466" coordorigin="3694,2612" coordsize="11520,13466" o:gfxdata="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">
+                      <v:rect id="Rectangle 2" o:spid="_x0000_s1031" style="position:absolute;left:3717;top:2612;width:11497;height:13466;visibility:visible;mso-wrap-style:square;v-text-anchor:middle" o:gfxdata="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" filled="f" strokecolor="black [3213]" strokeweight="1.5pt"/>
+                      <v:line id="Connecteur droit 3" o:spid="_x0000_s1032" style="position:absolute;visibility:visible;mso-wrap-style:square" from="3694,5928" to="15214,5928" o:connectortype="straight" o:gfxdata="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" strokecolor="black [3213]" strokeweight="1.5pt">
                         <v:stroke joinstyle="miter"/>
                       </v:line>
                     </v:group>
-                    <v:shape id="_x0000_s1034" type="#_x0000_t202" style="position:absolute;left:3850;top:6077;width:11055;height:9142;visibility:visible;mso-wrap-style:square;v-text-anchor:top" o:gfxdata="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" filled="f" stroked="f">
+                    <v:shapetype id="_x0000_t202" coordsize="21600,21600" o:spt="202" path="m,l,21600r21600,l21600,xe">
+                      <v:stroke joinstyle="miter"/>
+                      <v:path gradientshapeok="t" o:connecttype="rect"/>
+                    </v:shapetype>
+                    <v:shape id="_x0000_s1033" type="#_x0000_t202" style="position:absolute;left:3850;top:6077;width:11055;height:9142;visibility:visible;mso-wrap-style:square;v-text-anchor:top" o:gfxdata="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" filled="f" stroked="f">
                       <v:textbox>
                         <w:txbxContent>
                           <w:p>
@@ -3995,7 +3873,7 @@
                       </v:textbox>
                     </v:shape>
                   </v:group>
-                  <v:shape id="_x0000_s1035" type="#_x0000_t202" style="position:absolute;left:3840;top:2943;width:11055;height:2787;visibility:visible;mso-wrap-style:square;v-text-anchor:top" o:gfxdata="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" filled="f" stroked="f">
+                  <v:shape id="_x0000_s1034" type="#_x0000_t202" style="position:absolute;left:3840;top:2943;width:11055;height:2787;visibility:visible;mso-wrap-style:square;v-text-anchor:top" o:gfxdata="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" filled="f" stroked="f">
                     <v:textbox>
                       <w:txbxContent>
                         <w:p>
@@ -4020,15 +3898,15 @@
                     </v:textbox>
                   </v:shape>
                 </v:group>
-                <v:group id="Groupe 17" o:spid="_x0000_s1036" style="position:absolute;left:39438;top:19801;width:11519;height:13462" coordsize="11520,13466" o:gfxdata="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">
-                  <v:group id="Groupe 18" o:spid="_x0000_s1037" style="position:absolute;width:11520;height:13466" coordsize="11520,13466" o:gfxdata="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">
-                    <v:group id="Groupe 20" o:spid="_x0000_s1038" style="position:absolute;width:11520;height:13466" coordsize="11520,13466" o:gfxdata="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">
-                      <v:rect id="Rectangle 22" o:spid="_x0000_s1039" style="position:absolute;left:23;width:11497;height:13466;visibility:visible;mso-wrap-style:square;v-text-anchor:middle" o:gfxdata="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" filled="f" strokecolor="black [3213]" strokeweight="1.5pt"/>
-                      <v:line id="Connecteur droit 23" o:spid="_x0000_s1040" style="position:absolute;visibility:visible;mso-wrap-style:square" from="0,3315" to="11520,3315" o:connectortype="straight" o:gfxdata="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" strokecolor="black [3213]" strokeweight="1.5pt">
+                <v:group id="Groupe 17" o:spid="_x0000_s1035" style="position:absolute;left:39438;top:20754;width:11519;height:11578" coordsize="11520,11581" o:gfxdata="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">
+                  <v:group id="Groupe 18" o:spid="_x0000_s1036" style="position:absolute;width:11520;height:11581" coordsize="11520,11581" o:gfxdata="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">
+                    <v:group id="Groupe 20" o:spid="_x0000_s1037" style="position:absolute;width:11520;height:11581" coordsize="11520,11581" o:gfxdata="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">
+                      <v:rect id="Rectangle 22" o:spid="_x0000_s1038" style="position:absolute;left:23;width:11497;height:11581;visibility:visible;mso-wrap-style:square;v-text-anchor:middle" o:gfxdata="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" filled="f" strokecolor="black [3213]" strokeweight="1.5pt"/>
+                      <v:line id="Connecteur droit 23" o:spid="_x0000_s1039" style="position:absolute;visibility:visible;mso-wrap-style:square" from="0,3315" to="11520,3315" o:connectortype="straight" o:gfxdata="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" strokecolor="black [3213]" strokeweight="1.5pt">
                         <v:stroke joinstyle="miter"/>
                       </v:line>
                     </v:group>
-                    <v:shape id="_x0000_s1041" type="#_x0000_t202" style="position:absolute;left:155;top:3465;width:11056;height:9141;visibility:visible;mso-wrap-style:square;v-text-anchor:top" o:gfxdata="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" filled="f" stroked="f">
+                    <v:shape id="_x0000_s1040" type="#_x0000_t202" style="position:absolute;left:155;top:3465;width:11056;height:7686;visibility:visible;mso-wrap-style:square;v-text-anchor:top" o:gfxdata="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" filled="f" stroked="f">
                       <v:textbox>
                         <w:txbxContent>
                           <w:p>
@@ -4057,18 +3935,8 @@
                                 <w:sz w:val="20"/>
                                 <w:szCs w:val="20"/>
                               </w:rPr>
-                              <w:br/>
+                              <w:t xml:space="preserve"> </w:t>
                             </w:r>
-                            <w:proofErr w:type="spellStart"/>
-                            <w:r>
-                              <w:rPr>
-                                <w:rFonts w:ascii="Calibri" w:eastAsia="Calibri" w:hAnsi="Calibri"/>
-                                <w:sz w:val="20"/>
-                                <w:szCs w:val="20"/>
-                              </w:rPr>
-                              <w:t>IdentifiantLogin</w:t>
-                            </w:r>
-                            <w:proofErr w:type="spellEnd"/>
                             <w:r>
                               <w:rPr>
                                 <w:rFonts w:ascii="Calibri" w:eastAsia="Calibri" w:hAnsi="Calibri"/>
@@ -4127,7 +3995,7 @@
                       </v:textbox>
                     </v:shape>
                   </v:group>
-                  <v:shape id="_x0000_s1042" type="#_x0000_t202" style="position:absolute;left:145;top:331;width:11056;height:2806;visibility:visible;mso-wrap-style:square;v-text-anchor:top" o:gfxdata="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" filled="f" stroked="f">
+                  <v:shape id="_x0000_s1041" type="#_x0000_t202" style="position:absolute;left:145;top:331;width:11056;height:2806;visibility:visible;mso-wrap-style:square;v-text-anchor:top" o:gfxdata="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" filled="f" stroked="f">
                     <v:textbox>
                       <w:txbxContent>
                         <w:p>
@@ -4160,15 +4028,15 @@
                     </v:textbox>
                   </v:shape>
                 </v:group>
-                <v:group id="Groupe 24" o:spid="_x0000_s1043" style="position:absolute;left:71723;width:11519;height:8570" coordsize="11520,8573" o:gfxdata="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">
-                  <v:group id="Groupe 25" o:spid="_x0000_s1044" style="position:absolute;width:11520;height:8573" coordsize="11520,8573" o:gfxdata="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">
-                    <v:group id="Groupe 27" o:spid="_x0000_s1045" style="position:absolute;width:11520;height:8573" coordsize="11520,8573" o:gfxdata="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">
-                      <v:rect id="Rectangle 29" o:spid="_x0000_s1046" style="position:absolute;left:23;width:11497;height:8573;visibility:visible;mso-wrap-style:square;v-text-anchor:middle" o:gfxdata="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" filled="f" strokecolor="black [3213]" strokeweight="1.5pt"/>
-                      <v:line id="Connecteur droit 30" o:spid="_x0000_s1047" style="position:absolute;visibility:visible;mso-wrap-style:square" from="0,3315" to="11520,3315" o:connectortype="straight" o:gfxdata="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" strokecolor="black [3213]" strokeweight="1.5pt">
+                <v:group id="Groupe 24" o:spid="_x0000_s1042" style="position:absolute;left:71723;width:11519;height:8570" coordsize="11520,8573" o:gfxdata="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">
+                  <v:group id="Groupe 25" o:spid="_x0000_s1043" style="position:absolute;width:11520;height:8573" coordsize="11520,8573" o:gfxdata="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">
+                    <v:group id="Groupe 27" o:spid="_x0000_s1044" style="position:absolute;width:11520;height:8573" coordsize="11520,8573" o:gfxdata="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">
+                      <v:rect id="Rectangle 29" o:spid="_x0000_s1045" style="position:absolute;left:23;width:11497;height:8573;visibility:visible;mso-wrap-style:square;v-text-anchor:middle" o:gfxdata="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" filled="f" strokecolor="black [3213]" strokeweight="1.5pt"/>
+                      <v:line id="Connecteur droit 30" o:spid="_x0000_s1046" style="position:absolute;visibility:visible;mso-wrap-style:square" from="0,3315" to="11520,3315" o:connectortype="straight" o:gfxdata="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" strokecolor="black [3213]" strokeweight="1.5pt">
                         <v:stroke joinstyle="miter"/>
                       </v:line>
                     </v:group>
-                    <v:shape id="_x0000_s1048" type="#_x0000_t202" style="position:absolute;left:155;top:3465;width:11056;height:4655;visibility:visible;mso-wrap-style:square;v-text-anchor:top" o:gfxdata="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" filled="f" stroked="f">
+                    <v:shape id="_x0000_s1047" type="#_x0000_t202" style="position:absolute;left:155;top:3465;width:11056;height:4655;visibility:visible;mso-wrap-style:square;v-text-anchor:top" o:gfxdata="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" filled="f" stroked="f">
                       <v:textbox>
                         <w:txbxContent>
                           <w:p>
@@ -4218,7 +4086,7 @@
                       </v:textbox>
                     </v:shape>
                   </v:group>
-                  <v:shape id="_x0000_s1049" type="#_x0000_t202" style="position:absolute;left:145;top:330;width:11056;height:2733;visibility:visible;mso-wrap-style:square;v-text-anchor:top" o:gfxdata="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" filled="f" stroked="f">
+                  <v:shape id="_x0000_s1048" type="#_x0000_t202" style="position:absolute;left:145;top:330;width:11056;height:2733;visibility:visible;mso-wrap-style:square;v-text-anchor:top" o:gfxdata="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" filled="f" stroked="f">
                     <v:textbox>
                       <w:txbxContent>
                         <w:p>
@@ -4251,15 +4119,15 @@
                     </v:textbox>
                   </v:shape>
                 </v:group>
-                <v:group id="Groupe 31" o:spid="_x0000_s1050" style="position:absolute;left:14000;top:35740;width:11519;height:8566" coordsize="11520,8573" o:gfxdata="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">
-                  <v:group id="Groupe 32" o:spid="_x0000_s1051" style="position:absolute;width:11520;height:8573" coordsize="11520,8573" o:gfxdata="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">
-                    <v:group id="Groupe 34" o:spid="_x0000_s1052" style="position:absolute;width:11520;height:8573" coordsize="11520,8573" o:gfxdata="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">
-                      <v:rect id="Rectangle 36" o:spid="_x0000_s1053" style="position:absolute;left:23;width:11497;height:8573;visibility:visible;mso-wrap-style:square;v-text-anchor:middle" o:gfxdata="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" filled="f" strokecolor="black [3213]" strokeweight="1.5pt"/>
-                      <v:line id="Connecteur droit 37" o:spid="_x0000_s1054" style="position:absolute;visibility:visible;mso-wrap-style:square" from="0,3315" to="11520,3315" o:connectortype="straight" o:gfxdata="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" strokecolor="black [3213]" strokeweight="1.5pt">
+                <v:group id="Groupe 31" o:spid="_x0000_s1049" style="position:absolute;left:14000;top:35740;width:11519;height:8566" coordsize="11520,8573" o:gfxdata="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">
+                  <v:group id="Groupe 32" o:spid="_x0000_s1050" style="position:absolute;width:11520;height:8573" coordsize="11520,8573" o:gfxdata="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">
+                    <v:group id="Groupe 34" o:spid="_x0000_s1051" style="position:absolute;width:11520;height:8573" coordsize="11520,8573" o:gfxdata="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">
+                      <v:rect id="Rectangle 36" o:spid="_x0000_s1052" style="position:absolute;left:23;width:11497;height:8573;visibility:visible;mso-wrap-style:square;v-text-anchor:middle" o:gfxdata="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" filled="f" strokecolor="black [3213]" strokeweight="1.5pt"/>
+                      <v:line id="Connecteur droit 37" o:spid="_x0000_s1053" style="position:absolute;visibility:visible;mso-wrap-style:square" from="0,3315" to="11520,3315" o:connectortype="straight" o:gfxdata="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" strokecolor="black [3213]" strokeweight="1.5pt">
                         <v:stroke joinstyle="miter"/>
                       </v:line>
                     </v:group>
-                    <v:shape id="_x0000_s1055" type="#_x0000_t202" style="position:absolute;left:155;top:3465;width:11056;height:4655;visibility:visible;mso-wrap-style:square;v-text-anchor:top" o:gfxdata="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" filled="f" stroked="f">
+                    <v:shape id="_x0000_s1054" type="#_x0000_t202" style="position:absolute;left:155;top:3465;width:11056;height:4655;visibility:visible;mso-wrap-style:square;v-text-anchor:top" o:gfxdata="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" filled="f" stroked="f">
                       <v:textbox>
                         <w:txbxContent>
                           <w:p>
@@ -4309,7 +4177,7 @@
                       </v:textbox>
                     </v:shape>
                   </v:group>
-                  <v:shape id="_x0000_s1056" type="#_x0000_t202" style="position:absolute;left:145;top:330;width:11056;height:2733;visibility:visible;mso-wrap-style:square;v-text-anchor:top" o:gfxdata="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" filled="f" stroked="f">
+                  <v:shape id="_x0000_s1055" type="#_x0000_t202" style="position:absolute;left:145;top:330;width:11056;height:2733;visibility:visible;mso-wrap-style:square;v-text-anchor:top" o:gfxdata="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" filled="f" stroked="f">
                     <v:textbox>
                       <w:txbxContent>
                         <w:p>
@@ -4342,15 +4210,15 @@
                     </v:textbox>
                   </v:shape>
                 </v:group>
-                <v:group id="Groupe 38" o:spid="_x0000_s1057" style="position:absolute;left:39428;width:11519;height:8566" coordsize="11520,8573" o:gfxdata="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">
-                  <v:group id="Groupe 39" o:spid="_x0000_s1058" style="position:absolute;width:11520;height:8573" coordsize="11520,8573" o:gfxdata="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">
-                    <v:group id="Groupe 41" o:spid="_x0000_s1059" style="position:absolute;width:11520;height:8573" coordsize="11520,8573" o:gfxdata="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">
-                      <v:rect id="Rectangle 43" o:spid="_x0000_s1060" style="position:absolute;left:23;width:11497;height:8573;visibility:visible;mso-wrap-style:square;v-text-anchor:middle" o:gfxdata="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" filled="f" strokecolor="black [3213]" strokeweight="1.5pt"/>
-                      <v:line id="Connecteur droit 44" o:spid="_x0000_s1061" style="position:absolute;visibility:visible;mso-wrap-style:square" from="0,3315" to="11520,3315" o:connectortype="straight" o:gfxdata="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" strokecolor="black [3213]" strokeweight="1.5pt">
+                <v:group id="Groupe 38" o:spid="_x0000_s1056" style="position:absolute;left:39428;width:11519;height:8566" coordsize="11520,8573" o:gfxdata="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">
+                  <v:group id="Groupe 39" o:spid="_x0000_s1057" style="position:absolute;width:11520;height:8573" coordsize="11520,8573" o:gfxdata="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">
+                    <v:group id="Groupe 41" o:spid="_x0000_s1058" style="position:absolute;width:11520;height:8573" coordsize="11520,8573" o:gfxdata="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">
+                      <v:rect id="Rectangle 43" o:spid="_x0000_s1059" style="position:absolute;left:23;width:11497;height:8573;visibility:visible;mso-wrap-style:square;v-text-anchor:middle" o:gfxdata="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" filled="f" strokecolor="black [3213]" strokeweight="1.5pt"/>
+                      <v:line id="Connecteur droit 44" o:spid="_x0000_s1060" style="position:absolute;visibility:visible;mso-wrap-style:square" from="0,3315" to="11520,3315" o:connectortype="straight" o:gfxdata="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" strokecolor="black [3213]" strokeweight="1.5pt">
                         <v:stroke joinstyle="miter"/>
                       </v:line>
                     </v:group>
-                    <v:shape id="_x0000_s1062" type="#_x0000_t202" style="position:absolute;left:155;top:3465;width:11056;height:4655;visibility:visible;mso-wrap-style:square;v-text-anchor:top" o:gfxdata="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" filled="f" stroked="f">
+                    <v:shape id="_x0000_s1061" type="#_x0000_t202" style="position:absolute;left:155;top:3465;width:11056;height:4655;visibility:visible;mso-wrap-style:square;v-text-anchor:top" o:gfxdata="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" filled="f" stroked="f">
                       <v:textbox>
                         <w:txbxContent>
                           <w:p>
@@ -4400,7 +4268,7 @@
                       </v:textbox>
                     </v:shape>
                   </v:group>
-                  <v:shape id="_x0000_s1063" type="#_x0000_t202" style="position:absolute;left:145;top:330;width:11056;height:2733;visibility:visible;mso-wrap-style:square;v-text-anchor:top" o:gfxdata="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" filled="f" stroked="f">
+                  <v:shape id="_x0000_s1062" type="#_x0000_t202" style="position:absolute;left:145;top:330;width:11056;height:2733;visibility:visible;mso-wrap-style:square;v-text-anchor:top" o:gfxdata="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" filled="f" stroked="f">
                     <v:textbox>
                       <w:txbxContent>
                         <w:p>
@@ -4433,15 +4301,15 @@
                     </v:textbox>
                   </v:shape>
                 </v:group>
-                <v:group id="Groupe 45" o:spid="_x0000_s1064" style="position:absolute;left:71381;top:22268;width:11519;height:8566" coordsize="11520,8573" o:gfxdata="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">
-                  <v:group id="Groupe 46" o:spid="_x0000_s1065" style="position:absolute;width:11520;height:8573" coordsize="11520,8573" o:gfxdata="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">
-                    <v:group id="Groupe 48" o:spid="_x0000_s1066" style="position:absolute;width:11520;height:8573" coordsize="11520,8573" o:gfxdata="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">
-                      <v:rect id="Rectangle 50" o:spid="_x0000_s1067" style="position:absolute;left:23;width:11497;height:8573;visibility:visible;mso-wrap-style:square;v-text-anchor:middle" o:gfxdata="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" filled="f" strokecolor="black [3213]" strokeweight="1.5pt"/>
-                      <v:line id="Connecteur droit 51" o:spid="_x0000_s1068" style="position:absolute;visibility:visible;mso-wrap-style:square" from="0,3315" to="11520,3315" o:connectortype="straight" o:gfxdata="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" strokecolor="black [3213]" strokeweight="1.5pt">
+                <v:group id="Groupe 45" o:spid="_x0000_s1063" style="position:absolute;left:71381;top:22268;width:11519;height:8566" coordsize="11520,8573" o:gfxdata="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">
+                  <v:group id="Groupe 46" o:spid="_x0000_s1064" style="position:absolute;width:11520;height:8573" coordsize="11520,8573" o:gfxdata="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">
+                    <v:group id="Groupe 48" o:spid="_x0000_s1065" style="position:absolute;width:11520;height:8573" coordsize="11520,8573" o:gfxdata="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">
+                      <v:rect id="Rectangle 50" o:spid="_x0000_s1066" style="position:absolute;left:23;width:11497;height:8573;visibility:visible;mso-wrap-style:square;v-text-anchor:middle" o:gfxdata="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" filled="f" strokecolor="black [3213]" strokeweight="1.5pt"/>
+                      <v:line id="Connecteur droit 51" o:spid="_x0000_s1067" style="position:absolute;visibility:visible;mso-wrap-style:square" from="0,3315" to="11520,3315" o:connectortype="straight" o:gfxdata="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" strokecolor="black [3213]" strokeweight="1.5pt">
                         <v:stroke joinstyle="miter"/>
                       </v:line>
                     </v:group>
-                    <v:shape id="_x0000_s1069" type="#_x0000_t202" style="position:absolute;left:155;top:3465;width:11056;height:4655;visibility:visible;mso-wrap-style:square;v-text-anchor:top" o:gfxdata="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" filled="f" stroked="f">
+                    <v:shape id="_x0000_s1068" type="#_x0000_t202" style="position:absolute;left:155;top:3465;width:11056;height:4655;visibility:visible;mso-wrap-style:square;v-text-anchor:top" o:gfxdata="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" filled="f" stroked="f">
                       <v:textbox>
                         <w:txbxContent>
                           <w:p>
@@ -4489,7 +4357,7 @@
                       </v:textbox>
                     </v:shape>
                   </v:group>
-                  <v:shape id="_x0000_s1070" type="#_x0000_t202" style="position:absolute;left:145;top:330;width:11056;height:2733;visibility:visible;mso-wrap-style:square;v-text-anchor:top" o:gfxdata="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" filled="f" stroked="f">
+                  <v:shape id="_x0000_s1069" type="#_x0000_t202" style="position:absolute;left:145;top:330;width:11056;height:2733;visibility:visible;mso-wrap-style:square;v-text-anchor:top" o:gfxdata="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" filled="f" stroked="f">
                     <v:textbox>
                       <w:txbxContent>
                         <w:p>
@@ -4522,15 +4390,15 @@
                     </v:textbox>
                   </v:shape>
                 </v:group>
-                <v:group id="Groupe 95" o:spid="_x0000_s1071" style="position:absolute;left:359;top:35721;width:11519;height:8566" coordsize="11520,8573" o:gfxdata="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">
-                  <v:group id="Groupe 96" o:spid="_x0000_s1072" style="position:absolute;width:11520;height:8573" coordsize="11520,8573" o:gfxdata="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">
-                    <v:group id="Groupe 98" o:spid="_x0000_s1073" style="position:absolute;width:11520;height:8573" coordsize="11520,8573" o:gfxdata="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">
-                      <v:rect id="Rectangle 100" o:spid="_x0000_s1074" style="position:absolute;left:23;width:11497;height:8573;visibility:visible;mso-wrap-style:square;v-text-anchor:middle" o:gfxdata="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" filled="f" strokecolor="black [3213]" strokeweight="1.5pt"/>
-                      <v:line id="Connecteur droit 101" o:spid="_x0000_s1075" style="position:absolute;visibility:visible;mso-wrap-style:square" from="0,3315" to="11520,3315" o:connectortype="straight" o:gfxdata="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" strokecolor="black [3213]" strokeweight="1.5pt">
+                <v:group id="Groupe 95" o:spid="_x0000_s1070" style="position:absolute;left:359;top:35721;width:11519;height:8566" coordsize="11520,8573" o:gfxdata="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">
+                  <v:group id="Groupe 96" o:spid="_x0000_s1071" style="position:absolute;width:11520;height:8573" coordsize="11520,8573" o:gfxdata="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">
+                    <v:group id="Groupe 98" o:spid="_x0000_s1072" style="position:absolute;width:11520;height:8573" coordsize="11520,8573" o:gfxdata="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">
+                      <v:rect id="Rectangle 100" o:spid="_x0000_s1073" style="position:absolute;left:23;width:11497;height:8573;visibility:visible;mso-wrap-style:square;v-text-anchor:middle" o:gfxdata="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" filled="f" strokecolor="black [3213]" strokeweight="1.5pt"/>
+                      <v:line id="Connecteur droit 101" o:spid="_x0000_s1074" style="position:absolute;visibility:visible;mso-wrap-style:square" from="0,3315" to="11520,3315" o:connectortype="straight" o:gfxdata="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" strokecolor="black [3213]" strokeweight="1.5pt">
                         <v:stroke joinstyle="miter"/>
                       </v:line>
                     </v:group>
-                    <v:shape id="_x0000_s1076" type="#_x0000_t202" style="position:absolute;left:155;top:3465;width:11056;height:4655;visibility:visible;mso-wrap-style:square;v-text-anchor:top" o:gfxdata="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" filled="f" stroked="f">
+                    <v:shape id="_x0000_s1075" type="#_x0000_t202" style="position:absolute;left:155;top:3465;width:11056;height:4655;visibility:visible;mso-wrap-style:square;v-text-anchor:top" o:gfxdata="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" filled="f" stroked="f">
                       <v:textbox>
                         <w:txbxContent>
                           <w:p>
@@ -4580,7 +4448,7 @@
                       </v:textbox>
                     </v:shape>
                   </v:group>
-                  <v:shape id="_x0000_s1077" type="#_x0000_t202" style="position:absolute;left:145;top:330;width:11056;height:2733;visibility:visible;mso-wrap-style:square;v-text-anchor:top" o:gfxdata="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" filled="f" stroked="f">
+                  <v:shape id="_x0000_s1076" type="#_x0000_t202" style="position:absolute;left:145;top:330;width:11056;height:2733;visibility:visible;mso-wrap-style:square;v-text-anchor:top" o:gfxdata="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" filled="f" stroked="f">
                     <v:textbox>
                       <w:txbxContent>
                         <w:p>
@@ -4607,7 +4475,7 @@
                     </v:textbox>
                   </v:shape>
                 </v:group>
-                <v:oval id="Ellipse 223" o:spid="_x0000_s1078" style="position:absolute;left:55724;top:24696;width:9360;height:3600;visibility:visible;mso-wrap-style:square;v-text-anchor:middle" o:gfxdata="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" filled="f" strokecolor="black [3213]" strokeweight="1.5pt">
+                <v:oval id="Ellipse 223" o:spid="_x0000_s1077" style="position:absolute;left:55724;top:24747;width:9360;height:3600;visibility:visible;mso-wrap-style:square;v-text-anchor:middle" o:gfxdata="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" filled="f" strokecolor="black [3213]" strokeweight="1.5pt">
                   <v:stroke joinstyle="miter"/>
                   <v:textbox>
                     <w:txbxContent>
@@ -4632,13 +4500,13 @@
                     </w:txbxContent>
                   </v:textbox>
                 </v:oval>
-                <v:line id="Connecteur droit 64" o:spid="_x0000_s1079" style="position:absolute;flip:x;visibility:visible;mso-wrap-style:square" from="50957,26496" to="55724,26532" o:connectortype="straight" o:gfxdata="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" strokecolor="black [3213]" strokeweight="1.5pt">
+                <v:line id="Connecteur droit 64" o:spid="_x0000_s1078" style="position:absolute;flip:x y;visibility:visible;mso-wrap-style:square" from="50957,26543" to="55724,26547" o:connectortype="straight" o:gfxdata="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" strokecolor="black [3213]" strokeweight="1.5pt">
                   <v:stroke joinstyle="miter"/>
                 </v:line>
-                <v:line id="Connecteur droit 65" o:spid="_x0000_s1080" style="position:absolute;visibility:visible;mso-wrap-style:square" from="65084,26496" to="71405,26551" o:connectortype="straight" o:gfxdata="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" strokecolor="black [3200]" strokeweight="1.5pt">
+                <v:line id="Connecteur droit 65" o:spid="_x0000_s1079" style="position:absolute;visibility:visible;mso-wrap-style:square" from="65084,26547" to="71405,26551" o:connectortype="straight" o:gfxdata="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" strokecolor="black [3200]" strokeweight="1.5pt">
                   <v:stroke joinstyle="miter"/>
                 </v:line>
-                <v:oval id="Ellipse 105" o:spid="_x0000_s1081" style="position:absolute;left:22987;top:19515;width:10080;height:3600;visibility:visible;mso-wrap-style:square;v-text-anchor:middle" o:gfxdata="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" filled="f" strokecolor="black [3213]" strokeweight="1.5pt">
+                <v:oval id="Ellipse 105" o:spid="_x0000_s1080" style="position:absolute;left:22987;top:19515;width:10080;height:3600;visibility:visible;mso-wrap-style:square;v-text-anchor:middle" o:gfxdata="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" filled="f" strokecolor="black [3213]" strokeweight="1.5pt">
                   <v:stroke joinstyle="miter"/>
                   <v:textbox>
                     <w:txbxContent>
@@ -4695,13 +4563,13 @@
                     </w:txbxContent>
                   </v:textbox>
                 </v:oval>
-                <v:line id="Connecteur droit 66" o:spid="_x0000_s1082" style="position:absolute;visibility:visible;mso-wrap-style:square" from="31590,22588" to="39462,26532" o:connectortype="straight" o:gfxdata="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" strokecolor="black [3213]" strokeweight="1.5pt">
+                <v:line id="Connecteur droit 66" o:spid="_x0000_s1081" style="position:absolute;visibility:visible;mso-wrap-style:square" from="31590,22588" to="39462,26543" o:connectortype="straight" o:gfxdata="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" strokecolor="black [3213]" strokeweight="1.5pt">
                   <v:stroke joinstyle="miter"/>
                 </v:line>
-                <v:line id="Connecteur droit 67" o:spid="_x0000_s1083" style="position:absolute;flip:x y;visibility:visible;mso-wrap-style:square" from="17881,16278" to="24463,20042" o:connectortype="straight" o:gfxdata="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" strokecolor="black [3200]" strokeweight="1.5pt">
+                <v:line id="Connecteur droit 67" o:spid="_x0000_s1082" style="position:absolute;flip:x y;visibility:visible;mso-wrap-style:square" from="17881,16278" to="24463,20042" o:connectortype="straight" o:gfxdata="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" strokecolor="black [3200]" strokeweight="1.5pt">
                   <v:stroke joinstyle="miter"/>
                 </v:line>
-                <v:oval id="Ellipse 109" o:spid="_x0000_s1084" style="position:absolute;left:40510;top:11595;width:9360;height:3600;visibility:visible;mso-wrap-style:square;v-text-anchor:middle" o:gfxdata="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" filled="f" strokecolor="black [3213]" strokeweight="1.5pt">
+                <v:oval id="Ellipse 109" o:spid="_x0000_s1083" style="position:absolute;left:40510;top:11595;width:9360;height:3600;visibility:visible;mso-wrap-style:square;v-text-anchor:middle" o:gfxdata="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" filled="f" strokecolor="black [3213]" strokeweight="1.5pt">
                   <v:stroke joinstyle="miter"/>
                   <v:textbox>
                     <w:txbxContent>
@@ -4729,13 +4597,13 @@
                     </w:txbxContent>
                   </v:textbox>
                 </v:oval>
-                <v:line id="Connecteur droit 69" o:spid="_x0000_s1085" style="position:absolute;flip:x y;visibility:visible;mso-wrap-style:square" from="45190,15195" to="45209,19801" o:connectortype="straight" o:gfxdata="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" strokecolor="black [3213]" strokeweight="1.5pt">
+                <v:line id="Connecteur droit 69" o:spid="_x0000_s1084" style="position:absolute;flip:x y;visibility:visible;mso-wrap-style:square" from="45190,15195" to="45209,20754" o:connectortype="straight" o:gfxdata="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" strokecolor="black [3213]" strokeweight="1.5pt">
                   <v:stroke joinstyle="miter"/>
                 </v:line>
-                <v:line id="Connecteur droit 70" o:spid="_x0000_s1086" style="position:absolute;flip:y;visibility:visible;mso-wrap-style:square" from="45190,8566" to="45199,11595" o:connectortype="straight" o:gfxdata="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" strokecolor="black [3213]" strokeweight="1.5pt">
+                <v:line id="Connecteur droit 70" o:spid="_x0000_s1085" style="position:absolute;flip:y;visibility:visible;mso-wrap-style:square" from="45190,8566" to="45199,11595" o:connectortype="straight" o:gfxdata="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" strokecolor="black [3213]" strokeweight="1.5pt">
                   <v:stroke joinstyle="miter"/>
                 </v:line>
-                <v:oval id="Ellipse 112" o:spid="_x0000_s1087" style="position:absolute;left:55981;top:2479;width:11160;height:3600;visibility:visible;mso-wrap-style:square;v-text-anchor:middle" o:gfxdata="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" filled="f" strokecolor="black [3213]" strokeweight="1.5pt">
+                <v:oval id="Ellipse 112" o:spid="_x0000_s1086" style="position:absolute;left:55981;top:2479;width:11160;height:3600;visibility:visible;mso-wrap-style:square;v-text-anchor:middle" o:gfxdata="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" filled="f" strokecolor="black [3213]" strokeweight="1.5pt">
                   <v:stroke joinstyle="miter"/>
                   <v:textbox>
                     <w:txbxContent>
@@ -4763,13 +4631,13 @@
                     </w:txbxContent>
                   </v:textbox>
                 </v:oval>
-                <v:line id="Connecteur droit 71" o:spid="_x0000_s1088" style="position:absolute;flip:x;visibility:visible;mso-wrap-style:square" from="50947,4279" to="55981,4283" o:connectortype="straight" o:gfxdata="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" strokecolor="black [3213]" strokeweight="1.5pt">
+                <v:line id="Connecteur droit 71" o:spid="_x0000_s1087" style="position:absolute;flip:x;visibility:visible;mso-wrap-style:square" from="50947,4279" to="55981,4283" o:connectortype="straight" o:gfxdata="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" strokecolor="black [3213]" strokeweight="1.5pt">
                   <v:stroke joinstyle="miter"/>
                 </v:line>
-                <v:line id="Connecteur droit 72" o:spid="_x0000_s1089" style="position:absolute;visibility:visible;mso-wrap-style:square" from="67141,4279" to="71746,4285" o:connectortype="straight" o:gfxdata="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" strokecolor="black [3213]" strokeweight="1.5pt">
+                <v:line id="Connecteur droit 72" o:spid="_x0000_s1088" style="position:absolute;visibility:visible;mso-wrap-style:square" from="67141,4279" to="71746,4285" o:connectortype="straight" o:gfxdata="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" strokecolor="black [3213]" strokeweight="1.5pt">
                   <v:stroke joinstyle="miter"/>
                 </v:line>
-                <v:oval id="Ellipse 115" o:spid="_x0000_s1090" style="position:absolute;left:7626;top:2481;width:9000;height:3600;visibility:visible;mso-wrap-style:square;v-text-anchor:middle" o:gfxdata="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" filled="f" strokecolor="black [3213]" strokeweight="1.5pt">
+                <v:oval id="Ellipse 115" o:spid="_x0000_s1089" style="position:absolute;left:7626;top:2481;width:9000;height:3600;visibility:visible;mso-wrap-style:square;v-text-anchor:middle" o:gfxdata="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" filled="f" strokecolor="black [3213]" strokeweight="1.5pt">
                   <v:stroke joinstyle="miter"/>
                   <v:textbox>
                     <w:txbxContent>
@@ -4797,13 +4665,13 @@
                     </w:txbxContent>
                   </v:textbox>
                 </v:oval>
-                <v:line id="Connecteur droit 73" o:spid="_x0000_s1091" style="position:absolute;visibility:visible;mso-wrap-style:square" from="12126,6081" to="12132,9545" o:connectortype="straight" o:gfxdata="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" strokecolor="black [3213]" strokeweight="1.5pt">
+                <v:line id="Connecteur droit 73" o:spid="_x0000_s1090" style="position:absolute;visibility:visible;mso-wrap-style:square" from="12126,6081" to="12132,9545" o:connectortype="straight" o:gfxdata="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" strokecolor="black [3213]" strokeweight="1.5pt">
                   <v:stroke joinstyle="miter"/>
                 </v:line>
-                <v:line id="Connecteur droit 74" o:spid="_x0000_s1092" style="position:absolute;visibility:visible;mso-wrap-style:square" from="16626,4281" to="39452,4283" o:connectortype="straight" o:gfxdata="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" strokecolor="black [3213]" strokeweight="1.5pt">
+                <v:line id="Connecteur droit 74" o:spid="_x0000_s1091" style="position:absolute;visibility:visible;mso-wrap-style:square" from="16626,4281" to="39452,4283" o:connectortype="straight" o:gfxdata="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" strokecolor="black [3213]" strokeweight="1.5pt">
                   <v:stroke joinstyle="miter"/>
                 </v:line>
-                <v:oval id="Ellipse 118" o:spid="_x0000_s1093" style="position:absolute;left:15082;top:25682;width:9360;height:3960;visibility:visible;mso-wrap-style:square;v-text-anchor:middle" o:gfxdata="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" filled="f" strokecolor="black [3213]" strokeweight="1.5pt">
+                <v:oval id="Ellipse 118" o:spid="_x0000_s1092" style="position:absolute;left:15082;top:25682;width:9360;height:3960;visibility:visible;mso-wrap-style:square;v-text-anchor:middle" o:gfxdata="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" filled="f" strokecolor="black [3213]" strokeweight="1.5pt">
                   <v:stroke joinstyle="miter"/>
                   <v:textbox>
                     <w:txbxContent>
@@ -4833,7 +4701,7 @@
                     </w:txbxContent>
                   </v:textbox>
                 </v:oval>
-                <v:oval id="Ellipse 119" o:spid="_x0000_s1094" style="position:absolute;left:1452;top:25682;width:9360;height:3677;visibility:visible;mso-wrap-style:square;v-text-anchor:middle" o:gfxdata="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" filled="f" strokecolor="black [3213]" strokeweight="1.5pt">
+                <v:oval id="Ellipse 119" o:spid="_x0000_s1093" style="position:absolute;left:1452;top:25682;width:9360;height:3677;visibility:visible;mso-wrap-style:square;v-text-anchor:middle" o:gfxdata="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" filled="f" strokecolor="black [3213]" strokeweight="1.5pt">
                   <v:stroke joinstyle="miter"/>
                   <v:textbox>
                     <w:txbxContent>
@@ -4861,19 +4729,19 @@
                     </w:txbxContent>
                   </v:textbox>
                 </v:oval>
-                <v:line id="Connecteur droit 76" o:spid="_x0000_s1095" style="position:absolute;flip:x y;visibility:visible;mso-wrap-style:square" from="16769,22980" to="19762,25682" o:connectortype="straight" o:gfxdata="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" strokecolor="black [3213]" strokeweight="1.5pt">
+                <v:line id="Connecteur droit 76" o:spid="_x0000_s1094" style="position:absolute;flip:x y;visibility:visible;mso-wrap-style:square" from="16769,22980" to="19762,25682" o:connectortype="straight" o:gfxdata="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" strokecolor="black [3213]" strokeweight="1.5pt">
                   <v:stroke joinstyle="miter"/>
                 </v:line>
-                <v:line id="Connecteur droit 122" o:spid="_x0000_s1096" style="position:absolute;flip:y;visibility:visible;mso-wrap-style:square" from="6132,23049" to="9509,25682" o:connectortype="straight" o:gfxdata="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" strokecolor="black [3213]" strokeweight="1.5pt">
+                <v:line id="Connecteur droit 122" o:spid="_x0000_s1095" style="position:absolute;flip:y;visibility:visible;mso-wrap-style:square" from="6132,23049" to="9509,25682" o:connectortype="straight" o:gfxdata="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" strokecolor="black [3213]" strokeweight="1.5pt">
                   <v:stroke joinstyle="miter"/>
                 </v:line>
-                <v:line id="Connecteur droit 77" o:spid="_x0000_s1097" style="position:absolute;flip:x;visibility:visible;mso-wrap-style:square" from="6131,29359" to="6132,35721" o:connectortype="straight" o:gfxdata="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" strokecolor="black [3213]" strokeweight="1.5pt">
+                <v:line id="Connecteur droit 77" o:spid="_x0000_s1096" style="position:absolute;flip:x;visibility:visible;mso-wrap-style:square" from="6131,29359" to="6132,35721" o:connectortype="straight" o:gfxdata="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" strokecolor="black [3213]" strokeweight="1.5pt">
                   <v:stroke joinstyle="miter"/>
                 </v:line>
-                <v:line id="Connecteur droit 78" o:spid="_x0000_s1098" style="position:absolute;visibility:visible;mso-wrap-style:square" from="19762,29642" to="19771,35740" o:connectortype="straight" o:gfxdata="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" strokecolor="black [3213]" strokeweight="1.5pt">
+                <v:line id="Connecteur droit 78" o:spid="_x0000_s1097" style="position:absolute;visibility:visible;mso-wrap-style:square" from="19762,29642" to="19771,35740" o:connectortype="straight" o:gfxdata="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" strokecolor="black [3213]" strokeweight="1.5pt">
                   <v:stroke joinstyle="miter"/>
                 </v:line>
-                <v:shape id="_x0000_s1099" type="#_x0000_t202" style="position:absolute;left:34583;top:22498;width:3757;height:2140;visibility:visible;mso-wrap-style:square;v-text-anchor:top" o:gfxdata="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" filled="f" stroked="f">
+                <v:shape id="_x0000_s1098" type="#_x0000_t202" style="position:absolute;left:34583;top:22498;width:3757;height:2140;visibility:visible;mso-wrap-style:square;v-text-anchor:top" o:gfxdata="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" filled="f" stroked="f">
                   <v:textbox>
                     <w:txbxContent>
                       <w:p>
@@ -4908,7 +4776,7 @@
                     </w:txbxContent>
                   </v:textbox>
                 </v:shape>
-                <v:shape id="_x0000_s1100" type="#_x0000_t202" style="position:absolute;left:19762;top:16001;width:3753;height:2133;visibility:visible;mso-wrap-style:square;v-text-anchor:top" o:gfxdata="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" filled="f" stroked="f">
+                <v:shape id="_x0000_s1099" type="#_x0000_t202" style="position:absolute;left:19762;top:16001;width:3753;height:2133;visibility:visible;mso-wrap-style:square;v-text-anchor:top" o:gfxdata="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" filled="f" stroked="f">
                   <v:textbox>
                     <w:txbxContent>
                       <w:p>
@@ -4934,7 +4802,7 @@
                     </w:txbxContent>
                   </v:textbox>
                 </v:shape>
-                <v:shape id="_x0000_s1101" type="#_x0000_t202" style="position:absolute;left:66190;top:24263;width:3753;height:2133;visibility:visible;mso-wrap-style:square;v-text-anchor:top" o:gfxdata="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" filled="f" stroked="f">
+                <v:shape id="_x0000_s1100" type="#_x0000_t202" style="position:absolute;left:66190;top:24263;width:3753;height:2133;visibility:visible;mso-wrap-style:square;v-text-anchor:top" o:gfxdata="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" filled="f" stroked="f">
                   <v:textbox>
                     <w:txbxContent>
                       <w:p>
@@ -4969,7 +4837,7 @@
                     </w:txbxContent>
                   </v:textbox>
                 </v:shape>
-                <v:shape id="_x0000_s1102" type="#_x0000_t202" style="position:absolute;left:51300;top:24398;width:3753;height:2134;visibility:visible;mso-wrap-style:square;v-text-anchor:top" o:gfxdata="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" filled="f" stroked="f">
+                <v:shape id="_x0000_s1101" type="#_x0000_t202" style="position:absolute;left:51300;top:24398;width:3753;height:2134;visibility:visible;mso-wrap-style:square;v-text-anchor:top" o:gfxdata="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" filled="f" stroked="f">
                   <v:textbox>
                     <w:txbxContent>
                       <w:p>
@@ -5004,7 +4872,7 @@
                     </w:txbxContent>
                   </v:textbox>
                 </v:shape>
-                <v:shape id="_x0000_s1103" type="#_x0000_t202" style="position:absolute;left:25200;top:1975;width:3753;height:2134;visibility:visible;mso-wrap-style:square;v-text-anchor:top" o:gfxdata="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" filled="f" stroked="f">
+                <v:shape id="_x0000_s1102" type="#_x0000_t202" style="position:absolute;left:25200;top:1975;width:3753;height:2134;visibility:visible;mso-wrap-style:square;v-text-anchor:top" o:gfxdata="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" filled="f" stroked="f">
                   <v:textbox>
                     <w:txbxContent>
                       <w:p>
@@ -5039,7 +4907,7 @@
                     </w:txbxContent>
                   </v:textbox>
                 </v:shape>
-                <v:shape id="_x0000_s1104" type="#_x0000_t202" style="position:absolute;left:11999;top:6723;width:3752;height:2134;visibility:visible;mso-wrap-style:square;v-text-anchor:top" o:gfxdata="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" filled="f" stroked="f">
+                <v:shape id="_x0000_s1103" type="#_x0000_t202" style="position:absolute;left:11999;top:6723;width:3752;height:2134;visibility:visible;mso-wrap-style:square;v-text-anchor:top" o:gfxdata="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" filled="f" stroked="f">
                   <v:textbox>
                     <w:txbxContent>
                       <w:p>
@@ -5065,7 +4933,7 @@
                     </w:txbxContent>
                   </v:textbox>
                 </v:shape>
-                <v:shape id="_x0000_s1105" type="#_x0000_t202" style="position:absolute;left:51476;top:2151;width:3753;height:2134;visibility:visible;mso-wrap-style:square;v-text-anchor:top" o:gfxdata="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" filled="f" stroked="f">
+                <v:shape id="_x0000_s1104" type="#_x0000_t202" style="position:absolute;left:51476;top:2151;width:3753;height:2134;visibility:visible;mso-wrap-style:square;v-text-anchor:top" o:gfxdata="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" filled="f" stroked="f">
                   <v:textbox>
                     <w:txbxContent>
                       <w:p>
@@ -5100,7 +4968,7 @@
                     </w:txbxContent>
                   </v:textbox>
                 </v:shape>
-                <v:shape id="_x0000_s1106" type="#_x0000_t202" style="position:absolute;left:67478;top:2216;width:3753;height:2134;visibility:visible;mso-wrap-style:square;v-text-anchor:top" o:gfxdata="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" filled="f" stroked="f">
+                <v:shape id="_x0000_s1105" type="#_x0000_t202" style="position:absolute;left:67478;top:2216;width:3753;height:2134;visibility:visible;mso-wrap-style:square;v-text-anchor:top" o:gfxdata="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" filled="f" stroked="f">
                   <v:textbox>
                     <w:txbxContent>
                       <w:p>
@@ -5135,7 +5003,7 @@
                     </w:txbxContent>
                   </v:textbox>
                 </v:shape>
-                <v:shape id="_x0000_s1107" type="#_x0000_t202" style="position:absolute;left:5844;top:31254;width:3753;height:2133;visibility:visible;mso-wrap-style:square;v-text-anchor:top" o:gfxdata="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" filled="f" stroked="f">
+                <v:shape id="_x0000_s1106" type="#_x0000_t202" style="position:absolute;left:5844;top:31254;width:3753;height:2133;visibility:visible;mso-wrap-style:square;v-text-anchor:top" o:gfxdata="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" filled="f" stroked="f">
                   <v:textbox>
                     <w:txbxContent>
                       <w:p>
@@ -5170,7 +5038,7 @@
                     </w:txbxContent>
                   </v:textbox>
                 </v:shape>
-                <v:shape id="_x0000_s1108" type="#_x0000_t202" style="position:absolute;left:19912;top:31254;width:3753;height:2133;visibility:visible;mso-wrap-style:square;v-text-anchor:top" o:gfxdata="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" filled="f" stroked="f">
+                <v:shape id="_x0000_s1107" type="#_x0000_t202" style="position:absolute;left:19912;top:31254;width:3753;height:2133;visibility:visible;mso-wrap-style:square;v-text-anchor:top" o:gfxdata="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" filled="f" stroked="f">
                   <v:textbox>
                     <w:txbxContent>
                       <w:p>
@@ -5205,7 +5073,7 @@
                     </w:txbxContent>
                   </v:textbox>
                 </v:shape>
-                <v:shape id="_x0000_s1109" type="#_x0000_t202" style="position:absolute;left:8126;top:23597;width:3752;height:2133;visibility:visible;mso-wrap-style:square;v-text-anchor:top" o:gfxdata="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" filled="f" stroked="f">
+                <v:shape id="_x0000_s1108" type="#_x0000_t202" style="position:absolute;left:8126;top:23597;width:3752;height:2133;visibility:visible;mso-wrap-style:square;v-text-anchor:top" o:gfxdata="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" filled="f" stroked="f">
                   <v:textbox>
                     <w:txbxContent>
                       <w:p>
@@ -5249,7 +5117,7 @@
                     </w:txbxContent>
                   </v:textbox>
                 </v:shape>
-                <v:shape id="_x0000_s1110" type="#_x0000_t202" style="position:absolute;left:18329;top:22476;width:3753;height:2133;visibility:visible;mso-wrap-style:square;v-text-anchor:top" o:gfxdata="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" filled="f" stroked="f">
+                <v:shape id="_x0000_s1109" type="#_x0000_t202" style="position:absolute;left:18329;top:22476;width:3753;height:2133;visibility:visible;mso-wrap-style:square;v-text-anchor:top" o:gfxdata="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" filled="f" stroked="f">
                   <v:textbox>
                     <w:txbxContent>
                       <w:p>
@@ -5293,7 +5161,7 @@
                     </w:txbxContent>
                   </v:textbox>
                 </v:shape>
-                <v:shape id="_x0000_s1111" type="#_x0000_t202" style="position:absolute;left:44618;top:16278;width:3753;height:2133;visibility:visible;mso-wrap-style:square;v-text-anchor:top" o:gfxdata="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" filled="f" stroked="f">
+                <v:shape id="_x0000_s1110" type="#_x0000_t202" style="position:absolute;left:44618;top:16278;width:3753;height:2133;visibility:visible;mso-wrap-style:square;v-text-anchor:top" o:gfxdata="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" filled="f" stroked="f">
                   <v:textbox>
                     <w:txbxContent>
                       <w:p>
@@ -5328,7 +5196,7 @@
                     </w:txbxContent>
                   </v:textbox>
                 </v:shape>
-                <v:shape id="_x0000_s1112" type="#_x0000_t202" style="position:absolute;left:44794;top:9009;width:3753;height:2134;visibility:visible;mso-wrap-style:square;v-text-anchor:top" o:gfxdata="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" filled="f" stroked="f">
+                <v:shape id="_x0000_s1111" type="#_x0000_t202" style="position:absolute;left:44794;top:9009;width:3753;height:2134;visibility:visible;mso-wrap-style:square;v-text-anchor:top" o:gfxdata="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" filled="f" stroked="f">
                   <v:textbox>
                     <w:txbxContent>
                       <w:p>
@@ -5356,6 +5224,116 @@
                 </v:shape>
                 <w10:wrap type="tight" anchorx="margin"/>
               </v:group>
+            </w:pict>
+          </mc:Fallback>
+        </mc:AlternateContent>
+      </w:r>
+      <w:r>
+        <w:rPr>
+          <w:noProof/>
+        </w:rPr>
+        <mc:AlternateContent>
+          <mc:Choice Requires="wps">
+            <w:drawing>
+              <wp:anchor distT="45720" distB="45720" distL="114300" distR="114300" simplePos="0" relativeHeight="251660288" behindDoc="0" locked="0" layoutInCell="1" allowOverlap="1" wp14:anchorId="74691AEB" wp14:editId="6C7C4FD6">
+                <wp:simplePos x="0" y="0"/>
+                <wp:positionH relativeFrom="margin">
+                  <wp:align>left</wp:align>
+                </wp:positionH>
+                <wp:positionV relativeFrom="paragraph">
+                  <wp:posOffset>0</wp:posOffset>
+                </wp:positionV>
+                <wp:extent cx="5561965" cy="457200"/>
+                <wp:effectExtent l="0" t="0" r="0" b="0"/>
+                <wp:wrapSquare wrapText="bothSides"/>
+                <wp:docPr id="217" name="Zone de texte 2"/>
+                <wp:cNvGraphicFramePr>
+                  <a:graphicFrameLocks xmlns:a="http://schemas.openxmlformats.org/drawingml/2006/main"/>
+                </wp:cNvGraphicFramePr>
+                <a:graphic xmlns:a="http://schemas.openxmlformats.org/drawingml/2006/main">
+                  <a:graphicData uri="http://schemas.microsoft.com/office/word/2010/wordprocessingShape">
+                    <wps:wsp>
+                      <wps:cNvSpPr txBox="1">
+                        <a:spLocks noChangeArrowheads="1"/>
+                      </wps:cNvSpPr>
+                      <wps:spPr bwMode="auto">
+                        <a:xfrm>
+                          <a:off x="0" y="0"/>
+                          <a:ext cx="5561965" cy="457200"/>
+                        </a:xfrm>
+                        <a:prstGeom prst="rect">
+                          <a:avLst/>
+                        </a:prstGeom>
+                        <a:noFill/>
+                        <a:ln w="9525">
+                          <a:noFill/>
+                          <a:miter lim="800000"/>
+                          <a:headEnd/>
+                          <a:tailEnd/>
+                        </a:ln>
+                      </wps:spPr>
+                      <wps:txbx>
+                        <w:txbxContent>
+                          <w:p>
+                            <w:pPr>
+                              <w:rPr>
+                                <w:rFonts w:ascii="Bebas Neue" w:hAnsi="Bebas Neue"/>
+                                <w:sz w:val="48"/>
+                                <w:szCs w:val="48"/>
+                              </w:rPr>
+                            </w:pPr>
+                            <w:r>
+                              <w:rPr>
+                                <w:rFonts w:ascii="Bebas Neue" w:hAnsi="Bebas Neue"/>
+                                <w:sz w:val="48"/>
+                                <w:szCs w:val="48"/>
+                              </w:rPr>
+                              <w:t>Modèle entité-association de la base de données</w:t>
+                            </w:r>
+                          </w:p>
+                        </w:txbxContent>
+                      </wps:txbx>
+                      <wps:bodyPr rot="0" vert="horz" wrap="square" lIns="91440" tIns="45720" rIns="91440" bIns="45720" anchor="t" anchorCtr="0">
+                        <a:noAutofit/>
+                      </wps:bodyPr>
+                    </wps:wsp>
+                  </a:graphicData>
+                </a:graphic>
+                <wp14:sizeRelH relativeFrom="margin">
+                  <wp14:pctWidth>0</wp14:pctWidth>
+                </wp14:sizeRelH>
+                <wp14:sizeRelV relativeFrom="margin">
+                  <wp14:pctHeight>0</wp14:pctHeight>
+                </wp14:sizeRelV>
+              </wp:anchor>
+            </w:drawing>
+          </mc:Choice>
+          <mc:Fallback>
+            <w:pict>
+              <v:shape w14:anchorId="74691AEB" id="Zone de texte 2" o:spid="_x0000_s1112" type="#_x0000_t202" style="position:absolute;margin-left:0;margin-top:0;width:437.95pt;height:36pt;z-index:251660288;visibility:visible;mso-wrap-style:square;mso-width-percent:0;mso-height-percent:0;mso-wrap-distance-left:9pt;mso-wrap-distance-top:3.6pt;mso-wrap-distance-right:9pt;mso-wrap-distance-bottom:3.6pt;mso-position-horizontal:left;mso-position-horizontal-relative:margin;mso-position-vertical:absolute;mso-position-vertical-relative:text;mso-width-percent:0;mso-height-percent:0;mso-width-relative:margin;mso-height-relative:margin;v-text-anchor:top" o:gfxdata="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" filled="f" stroked="f">
+                <v:textbox>
+                  <w:txbxContent>
+                    <w:p>
+                      <w:pPr>
+                        <w:rPr>
+                          <w:rFonts w:ascii="Bebas Neue" w:hAnsi="Bebas Neue"/>
+                          <w:sz w:val="48"/>
+                          <w:szCs w:val="48"/>
+                        </w:rPr>
+                      </w:pPr>
+                      <w:r>
+                        <w:rPr>
+                          <w:rFonts w:ascii="Bebas Neue" w:hAnsi="Bebas Neue"/>
+                          <w:sz w:val="48"/>
+                          <w:szCs w:val="48"/>
+                        </w:rPr>
+                        <w:t>Modèle entité-association de la base de données</w:t>
+                      </w:r>
+                    </w:p>
+                  </w:txbxContent>
+                </v:textbox>
+                <w10:wrap type="square" anchorx="margin"/>
+              </v:shape>
             </w:pict>
           </mc:Fallback>
         </mc:AlternateContent>
@@ -5561,6 +5539,7 @@
     <w:lsdException w:name="HTML Sample" w:semiHidden="1" w:unhideWhenUsed="1"/>
     <w:lsdException w:name="HTML Typewriter" w:semiHidden="1" w:unhideWhenUsed="1"/>
     <w:lsdException w:name="HTML Variable" w:semiHidden="1" w:unhideWhenUsed="1"/>
+    <w:lsdException w:name="Normal Table" w:semiHidden="1" w:unhideWhenUsed="1"/>
     <w:lsdException w:name="annotation subject" w:semiHidden="1" w:unhideWhenUsed="1"/>
     <w:lsdException w:name="No List" w:semiHidden="1" w:unhideWhenUsed="1"/>
     <w:lsdException w:name="Outline List 1" w:semiHidden="1" w:unhideWhenUsed="1"/>
@@ -5607,8 +5586,10 @@
     <w:lsdException w:name="Table Subtle 2" w:semiHidden="1" w:unhideWhenUsed="1"/>
     <w:lsdException w:name="Table Web 1" w:semiHidden="1" w:unhideWhenUsed="1"/>
     <w:lsdException w:name="Table Web 2" w:semiHidden="1" w:unhideWhenUsed="1"/>
+    <w:lsdException w:name="Table Web 3" w:semiHidden="1" w:unhideWhenUsed="1"/>
     <w:lsdException w:name="Balloon Text" w:semiHidden="1" w:unhideWhenUsed="1"/>
     <w:lsdException w:name="Table Grid" w:uiPriority="39"/>
+    <w:lsdException w:name="Table Theme" w:semiHidden="1" w:unhideWhenUsed="1"/>
     <w:lsdException w:name="Placeholder Text" w:semiHidden="1"/>
     <w:lsdException w:name="No Spacing" w:uiPriority="1" w:qFormat="1"/>
     <w:lsdException w:name="Light Shading" w:uiPriority="60"/>

</xml_diff>

<commit_message>
update du schema (final)
</commit_message>
<xml_diff>
--- a/sql/schema_db.docx
+++ b/sql/schema_db.docx
@@ -3040,7 +3040,16 @@
                                   <w:szCs w:val="16"/>
                                   <w:lang w:val="en-US"/>
                                 </w:rPr>
-                                <w:t xml:space="preserve">1, </w:t>
+                                <w:t>0</w:t>
+                              </w:r>
+                              <w:r>
+                                <w:rPr>
+                                  <w:rFonts w:ascii="Calibri" w:eastAsia="Calibri" w:hAnsi="Calibri"/>
+                                  <w:sz w:val="16"/>
+                                  <w:szCs w:val="16"/>
+                                  <w:lang w:val="en-US"/>
+                                </w:rPr>
+                                <w:t xml:space="preserve">, </w:t>
                               </w:r>
                               <w:r>
                                 <w:rPr>
@@ -3620,7 +3629,16 @@
                                   <w:szCs w:val="16"/>
                                   <w:lang w:val="en-US"/>
                                 </w:rPr>
-                                <w:t xml:space="preserve">1, </w:t>
+                                <w:t>0</w:t>
+                              </w:r>
+                              <w:r>
+                                <w:rPr>
+                                  <w:rFonts w:ascii="Calibri" w:eastAsia="Calibri" w:hAnsi="Calibri"/>
+                                  <w:sz w:val="16"/>
+                                  <w:szCs w:val="16"/>
+                                  <w:lang w:val="en-US"/>
+                                </w:rPr>
+                                <w:t xml:space="preserve">, </w:t>
                               </w:r>
                               <w:r>
                                 <w:rPr>
@@ -5104,7 +5122,16 @@
                             <w:szCs w:val="16"/>
                             <w:lang w:val="en-US"/>
                           </w:rPr>
-                          <w:t xml:space="preserve">1, </w:t>
+                          <w:t>0</w:t>
+                        </w:r>
+                        <w:r>
+                          <w:rPr>
+                            <w:rFonts w:ascii="Calibri" w:eastAsia="Calibri" w:hAnsi="Calibri"/>
+                            <w:sz w:val="16"/>
+                            <w:szCs w:val="16"/>
+                            <w:lang w:val="en-US"/>
+                          </w:rPr>
+                          <w:t xml:space="preserve">, </w:t>
                         </w:r>
                         <w:r>
                           <w:rPr>
@@ -5454,7 +5481,16 @@
                             <w:szCs w:val="16"/>
                             <w:lang w:val="en-US"/>
                           </w:rPr>
-                          <w:t xml:space="preserve">1, </w:t>
+                          <w:t>0</w:t>
+                        </w:r>
+                        <w:r>
+                          <w:rPr>
+                            <w:rFonts w:ascii="Calibri" w:eastAsia="Calibri" w:hAnsi="Calibri"/>
+                            <w:sz w:val="16"/>
+                            <w:szCs w:val="16"/>
+                            <w:lang w:val="en-US"/>
+                          </w:rPr>
+                          <w:t xml:space="preserve">, </w:t>
                         </w:r>
                         <w:r>
                           <w:rPr>

</xml_diff>